<commit_message>
updated chapter 11 Employee assignment
</commit_message>
<xml_diff>
--- a/Chapter11_Employee/Employee/Chapter_11_Employee.docx
+++ b/Chapter11_Employee/Employee/Chapter_11_Employee.docx
@@ -454,7 +454,76 @@
               <w:rPr>
                 <w:rFonts w:ascii="Calibri" w:hAnsi="Calibri" w:cs="Calibri"/>
               </w:rPr>
+              <w:t>__</w:t>
+            </w:r>
+            <w:proofErr w:type="spellStart"/>
+            <w:r>
+              <w:rPr>
+                <w:rFonts w:ascii="Calibri" w:hAnsi="Calibri" w:cs="Calibri"/>
+              </w:rPr>
+              <w:t>init</w:t>
+            </w:r>
+            <w:proofErr w:type="spellEnd"/>
+            <w:r>
+              <w:rPr>
+                <w:rFonts w:ascii="Calibri" w:hAnsi="Calibri" w:cs="Calibri"/>
+              </w:rPr>
+              <w:t>_</w:t>
+            </w:r>
+            <w:proofErr w:type="gramStart"/>
+            <w:r>
+              <w:rPr>
+                <w:rFonts w:ascii="Calibri" w:hAnsi="Calibri" w:cs="Calibri"/>
+              </w:rPr>
+              <w:t>_(</w:t>
+            </w:r>
+            <w:proofErr w:type="spellStart"/>
+            <w:proofErr w:type="gramEnd"/>
+            <w:r>
+              <w:rPr>
+                <w:rFonts w:ascii="Calibri" w:hAnsi="Calibri" w:cs="Calibri"/>
+              </w:rPr>
+              <w:t>employee_name</w:t>
+            </w:r>
+            <w:proofErr w:type="spellEnd"/>
+            <w:r>
+              <w:rPr>
+                <w:rFonts w:ascii="Calibri" w:hAnsi="Calibri" w:cs="Calibri"/>
+              </w:rPr>
+              <w:t xml:space="preserve">, </w:t>
+            </w:r>
+            <w:proofErr w:type="spellStart"/>
+            <w:r>
+              <w:rPr>
+                <w:rFonts w:ascii="Calibri" w:hAnsi="Calibri" w:cs="Calibri"/>
+              </w:rPr>
+              <w:t>employee_number</w:t>
+            </w:r>
+            <w:proofErr w:type="spellEnd"/>
+            <w:r>
+              <w:rPr>
+                <w:rFonts w:ascii="Calibri" w:hAnsi="Calibri" w:cs="Calibri"/>
+              </w:rPr>
+              <w:t>)</w:t>
+            </w:r>
+          </w:p>
+          <w:p>
+            <w:pPr>
+              <w:rPr>
+                <w:rFonts w:ascii="Calibri" w:hAnsi="Calibri" w:cs="Calibri"/>
+              </w:rPr>
+            </w:pPr>
+            <w:r>
+              <w:rPr>
+                <w:rFonts w:ascii="Calibri" w:hAnsi="Calibri" w:cs="Calibri"/>
+              </w:rPr>
               <w:t xml:space="preserve">+ </w:t>
+            </w:r>
+            <w:r>
+              <w:rPr>
+                <w:rFonts w:ascii="Calibri" w:hAnsi="Calibri" w:cs="Calibri"/>
+              </w:rPr>
+              <w:t xml:space="preserve"> </w:t>
             </w:r>
             <w:proofErr w:type="spellStart"/>
             <w:r>
@@ -693,7 +762,7 @@
           </mc:Choice>
           <mc:Fallback>
             <w:pict>
-              <v:shapetype w14:anchorId="3DA3731A" id="_x0000_t32" coordsize="21600,21600" o:spt="32" o:oned="t" path="m,l21600,21600e" filled="f">
+              <v:shapetype w14:anchorId="263F1CC1" id="_x0000_t32" coordsize="21600,21600" o:spt="32" o:oned="t" path="m,l21600,21600e" filled="f">
                 <v:path arrowok="t" fillok="f" o:connecttype="none"/>
                 <o:lock v:ext="edit" shapetype="t"/>
               </v:shapetype>
@@ -723,7 +792,6 @@
           <w:rFonts w:ascii="Calibri" w:hAnsi="Calibri" w:cs="Calibri"/>
           <w:noProof/>
         </w:rPr>
-        <w:lastRenderedPageBreak/>
         <mc:AlternateContent>
           <mc:Choice Requires="wps">
             <w:drawing>
@@ -779,7 +847,7 @@
           </mc:Choice>
           <mc:Fallback>
             <w:pict>
-              <v:shape w14:anchorId="64B6C2A9" id="Straight Arrow Connector 1" o:spid="_x0000_s1026" type="#_x0000_t32" style="position:absolute;margin-left:198.85pt;margin-top:-47.15pt;width:0;height:59.85pt;flip:y;z-index:251659264;visibility:visible;mso-wrap-style:square;mso-wrap-distance-left:9pt;mso-wrap-distance-top:0;mso-wrap-distance-right:9pt;mso-wrap-distance-bottom:0;mso-position-horizontal:absolute;mso-position-horizontal-relative:text;mso-position-vertical:absolute;mso-position-vertical-relative:text" o:gfxdata="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" strokecolor="#4472c4 [3204]" strokeweight="3.5pt">
+              <v:shape w14:anchorId="3768C4B5" id="Straight Arrow Connector 1" o:spid="_x0000_s1026" type="#_x0000_t32" style="position:absolute;margin-left:198.85pt;margin-top:-47.15pt;width:0;height:59.85pt;flip:y;z-index:251659264;visibility:visible;mso-wrap-style:square;mso-wrap-distance-left:9pt;mso-wrap-distance-top:0;mso-wrap-distance-right:9pt;mso-wrap-distance-bottom:0;mso-position-horizontal:absolute;mso-position-horizontal-relative:text;mso-position-vertical:absolute;mso-position-vertical-relative:text" o:gfxdata="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" strokecolor="#4472c4 [3204]" strokeweight="3.5pt">
                 <v:stroke endarrow="block" joinstyle="miter"/>
               </v:shape>
             </w:pict>
@@ -798,16 +866,16 @@
       <w:tblPr>
         <w:tblStyle w:val="TableGrid"/>
         <w:tblW w:w="0" w:type="auto"/>
-        <w:tblInd w:w="1615" w:type="dxa"/>
+        <w:tblInd w:w="895" w:type="dxa"/>
         <w:tblLook w:val="04A0" w:firstRow="1" w:lastRow="0" w:firstColumn="1" w:lastColumn="0" w:noHBand="0" w:noVBand="1"/>
       </w:tblPr>
       <w:tblGrid>
-        <w:gridCol w:w="5580"/>
+        <w:gridCol w:w="6840"/>
       </w:tblGrid>
       <w:tr>
         <w:tc>
           <w:tcPr>
-            <w:tcW w:w="5580" w:type="dxa"/>
+            <w:tcW w:w="6840" w:type="dxa"/>
           </w:tcPr>
           <w:p>
             <w:pPr>
@@ -833,7 +901,7 @@
         </w:trPr>
         <w:tc>
           <w:tcPr>
-            <w:tcW w:w="5580" w:type="dxa"/>
+            <w:tcW w:w="6840" w:type="dxa"/>
           </w:tcPr>
           <w:p>
             <w:pPr>
@@ -906,8 +974,99 @@
       <w:tr>
         <w:tc>
           <w:tcPr>
-            <w:tcW w:w="5580" w:type="dxa"/>
+            <w:tcW w:w="6840" w:type="dxa"/>
           </w:tcPr>
+          <w:p>
+            <w:pPr>
+              <w:rPr>
+                <w:rFonts w:ascii="Calibri" w:hAnsi="Calibri" w:cs="Calibri"/>
+              </w:rPr>
+            </w:pPr>
+            <w:r>
+              <w:rPr>
+                <w:rFonts w:ascii="Calibri" w:hAnsi="Calibri" w:cs="Calibri"/>
+              </w:rPr>
+              <w:t>__</w:t>
+            </w:r>
+            <w:proofErr w:type="spellStart"/>
+            <w:r>
+              <w:rPr>
+                <w:rFonts w:ascii="Calibri" w:hAnsi="Calibri" w:cs="Calibri"/>
+              </w:rPr>
+              <w:t>init</w:t>
+            </w:r>
+            <w:proofErr w:type="spellEnd"/>
+            <w:r>
+              <w:rPr>
+                <w:rFonts w:ascii="Calibri" w:hAnsi="Calibri" w:cs="Calibri"/>
+              </w:rPr>
+              <w:t>_</w:t>
+            </w:r>
+            <w:proofErr w:type="gramStart"/>
+            <w:r>
+              <w:rPr>
+                <w:rFonts w:ascii="Calibri" w:hAnsi="Calibri" w:cs="Calibri"/>
+              </w:rPr>
+              <w:t>_(</w:t>
+            </w:r>
+            <w:proofErr w:type="spellStart"/>
+            <w:proofErr w:type="gramEnd"/>
+            <w:r>
+              <w:rPr>
+                <w:rFonts w:ascii="Calibri" w:hAnsi="Calibri" w:cs="Calibri"/>
+              </w:rPr>
+              <w:t>employee_name</w:t>
+            </w:r>
+            <w:proofErr w:type="spellEnd"/>
+            <w:r>
+              <w:rPr>
+                <w:rFonts w:ascii="Calibri" w:hAnsi="Calibri" w:cs="Calibri"/>
+              </w:rPr>
+              <w:t xml:space="preserve">, </w:t>
+            </w:r>
+            <w:proofErr w:type="spellStart"/>
+            <w:r>
+              <w:rPr>
+                <w:rFonts w:ascii="Calibri" w:hAnsi="Calibri" w:cs="Calibri"/>
+              </w:rPr>
+              <w:t>employee_number</w:t>
+            </w:r>
+            <w:proofErr w:type="spellEnd"/>
+            <w:r>
+              <w:rPr>
+                <w:rFonts w:ascii="Calibri" w:hAnsi="Calibri" w:cs="Calibri"/>
+              </w:rPr>
+              <w:t xml:space="preserve">, </w:t>
+            </w:r>
+            <w:proofErr w:type="spellStart"/>
+            <w:r>
+              <w:rPr>
+                <w:rFonts w:ascii="Calibri" w:hAnsi="Calibri" w:cs="Calibri"/>
+              </w:rPr>
+              <w:t>hourly_rate</w:t>
+            </w:r>
+            <w:proofErr w:type="spellEnd"/>
+            <w:r>
+              <w:rPr>
+                <w:rFonts w:ascii="Calibri" w:hAnsi="Calibri" w:cs="Calibri"/>
+              </w:rPr>
+              <w:t xml:space="preserve">, </w:t>
+            </w:r>
+            <w:proofErr w:type="spellStart"/>
+            <w:r>
+              <w:rPr>
+                <w:rFonts w:ascii="Calibri" w:hAnsi="Calibri" w:cs="Calibri"/>
+              </w:rPr>
+              <w:t>shift_number</w:t>
+            </w:r>
+            <w:proofErr w:type="spellEnd"/>
+            <w:r>
+              <w:rPr>
+                <w:rFonts w:ascii="Calibri" w:hAnsi="Calibri" w:cs="Calibri"/>
+              </w:rPr>
+              <w:t>)</w:t>
+            </w:r>
+          </w:p>
           <w:p>
             <w:pPr>
               <w:rPr>
@@ -1059,6 +1218,27 @@
                 <w:rFonts w:ascii="Calibri" w:hAnsi="Calibri" w:cs="Calibri"/>
               </w:rPr>
               <w:t>hourly_rate</w:t>
+            </w:r>
+            <w:proofErr w:type="spellEnd"/>
+          </w:p>
+          <w:p>
+            <w:pPr>
+              <w:rPr>
+                <w:rFonts w:ascii="Calibri" w:hAnsi="Calibri" w:cs="Calibri"/>
+              </w:rPr>
+            </w:pPr>
+            <w:r>
+              <w:rPr>
+                <w:rFonts w:ascii="Calibri" w:hAnsi="Calibri" w:cs="Calibri"/>
+              </w:rPr>
+              <w:t xml:space="preserve">+ </w:t>
+            </w:r>
+            <w:proofErr w:type="spellStart"/>
+            <w:r>
+              <w:rPr>
+                <w:rFonts w:ascii="Calibri" w:hAnsi="Calibri" w:cs="Calibri"/>
+              </w:rPr>
+              <w:t>get_shift_description</w:t>
             </w:r>
             <w:proofErr w:type="spellEnd"/>
           </w:p>
@@ -1479,6 +1659,85 @@
         <w:rPr>
           <w:rFonts w:ascii="Calibri" w:hAnsi="Calibri" w:cs="Calibri"/>
         </w:rPr>
+        <w:t>Enter Employee Information</w:t>
+      </w:r>
+    </w:p>
+    <w:p>
+      <w:pPr>
+        <w:ind w:left="720"/>
+        <w:rPr>
+          <w:rFonts w:ascii="Calibri" w:hAnsi="Calibri" w:cs="Calibri"/>
+        </w:rPr>
+      </w:pPr>
+      <w:r>
+        <w:rPr>
+          <w:rFonts w:ascii="Calibri" w:hAnsi="Calibri" w:cs="Calibri"/>
+        </w:rPr>
+        <w:t>Name: Brian</w:t>
+      </w:r>
+    </w:p>
+    <w:p>
+      <w:pPr>
+        <w:ind w:left="720"/>
+        <w:rPr>
+          <w:rFonts w:ascii="Calibri" w:hAnsi="Calibri" w:cs="Calibri"/>
+        </w:rPr>
+      </w:pPr>
+      <w:r>
+        <w:rPr>
+          <w:rFonts w:ascii="Calibri" w:hAnsi="Calibri" w:cs="Calibri"/>
+        </w:rPr>
+        <w:lastRenderedPageBreak/>
+        <w:t>Employee Number: abc123</w:t>
+      </w:r>
+    </w:p>
+    <w:p>
+      <w:pPr>
+        <w:ind w:left="720"/>
+        <w:rPr>
+          <w:rFonts w:ascii="Calibri" w:hAnsi="Calibri" w:cs="Calibri"/>
+        </w:rPr>
+      </w:pPr>
+      <w:r>
+        <w:rPr>
+          <w:rFonts w:ascii="Calibri" w:hAnsi="Calibri" w:cs="Calibri"/>
+        </w:rPr>
+        <w:t>Shift (1 = day, 2 = night): 2</w:t>
+      </w:r>
+    </w:p>
+    <w:p>
+      <w:pPr>
+        <w:ind w:left="720"/>
+        <w:rPr>
+          <w:rFonts w:ascii="Calibri" w:hAnsi="Calibri" w:cs="Calibri"/>
+        </w:rPr>
+      </w:pPr>
+      <w:r>
+        <w:rPr>
+          <w:rFonts w:ascii="Calibri" w:hAnsi="Calibri" w:cs="Calibri"/>
+        </w:rPr>
+        <w:t>Hourly pay rate:  53.21</w:t>
+      </w:r>
+    </w:p>
+    <w:p>
+      <w:pPr>
+        <w:ind w:left="720"/>
+        <w:rPr>
+          <w:rFonts w:ascii="Calibri" w:hAnsi="Calibri" w:cs="Calibri"/>
+        </w:rPr>
+      </w:pPr>
+    </w:p>
+    <w:p>
+      <w:pPr>
+        <w:ind w:left="720"/>
+        <w:rPr>
+          <w:rFonts w:ascii="Calibri" w:hAnsi="Calibri" w:cs="Calibri"/>
+        </w:rPr>
+      </w:pPr>
+      <w:r>
+        <w:rPr>
+          <w:rFonts w:ascii="Calibri" w:hAnsi="Calibri" w:cs="Calibri"/>
+        </w:rPr>
         <w:t>Employee Information</w:t>
       </w:r>
     </w:p>
@@ -1507,7 +1766,7 @@
         <w:rPr>
           <w:rFonts w:ascii="Calibri" w:hAnsi="Calibri" w:cs="Calibri"/>
         </w:rPr>
-        <w:t>Employee Name: Brian</w:t>
+        <w:t>Employee: abc123 Brian</w:t>
       </w:r>
     </w:p>
     <w:p>
@@ -1521,7 +1780,7 @@
         <w:rPr>
           <w:rFonts w:ascii="Calibri" w:hAnsi="Calibri" w:cs="Calibri"/>
         </w:rPr>
-        <w:t>Employee Number: abc123</w:t>
+        <w:t xml:space="preserve">     Shift: Night</w:t>
       </w:r>
     </w:p>
     <w:p>
@@ -1535,21 +1794,7 @@
         <w:rPr>
           <w:rFonts w:ascii="Calibri" w:hAnsi="Calibri" w:cs="Calibri"/>
         </w:rPr>
-        <w:t>Shift Number: 2</w:t>
-      </w:r>
-    </w:p>
-    <w:p>
-      <w:pPr>
-        <w:ind w:left="720"/>
-        <w:rPr>
-          <w:rFonts w:ascii="Calibri" w:hAnsi="Calibri" w:cs="Calibri"/>
-        </w:rPr>
-      </w:pPr>
-      <w:r>
-        <w:rPr>
-          <w:rFonts w:ascii="Calibri" w:hAnsi="Calibri" w:cs="Calibri"/>
-        </w:rPr>
-        <w:t>Hourly Rate: $32.80</w:t>
+        <w:t xml:space="preserve">     Pay Rate: $53.21</w:t>
       </w:r>
     </w:p>
     <w:sectPr>

</xml_diff>